<commit_message>
Update study guide questions that are somewhat off topic
</commit_message>
<xml_diff>
--- a/uit_website/proficiency_exam/study_guides/csci-1100_comprehensive_study_guide_last_updated_202550.docx
+++ b/uit_website/proficiency_exam/study_guides/csci-1100_comprehensive_study_guide_last_updated_202550.docx
@@ -1288,15 +1288,7 @@
         <w:t xml:space="preserve">5. </w:t>
       </w:r>
       <w:r>
-        <w:t xml:space="preserve">When </w:t>
-      </w:r>
-      <w:proofErr w:type="gramStart"/>
-      <w:r>
-        <w:t>applying</w:t>
-      </w:r>
-      <w:proofErr w:type="gramEnd"/>
-      <w:r>
-        <w:t xml:space="preserve"> the "Trace" step of SIFT, what are you primarily trying to do?</w:t>
+        <w:t>When applying the "Trace" step of SIFT, what are you primarily trying to do?</w:t>
       </w:r>
     </w:p>
     <w:p>
@@ -1414,15 +1406,7 @@
         <w:t>1</w:t>
       </w:r>
       <w:r>
-        <w:t xml:space="preserve">. What is RAM </w:t>
-      </w:r>
-      <w:proofErr w:type="gramStart"/>
-      <w:r>
-        <w:t>in</w:t>
-      </w:r>
-      <w:proofErr w:type="gramEnd"/>
-      <w:r>
-        <w:t xml:space="preserve"> a computer?</w:t>
+        <w:t>. What is RAM in a computer?</w:t>
       </w:r>
     </w:p>
     <w:p>
@@ -1920,15 +1904,7 @@
         <w:ind w:left="504"/>
       </w:pPr>
       <w:r>
-        <w:t>print(</w:t>
-      </w:r>
-      <w:proofErr w:type="gramStart"/>
-      <w:r>
-        <w:t>numbers[</w:t>
-      </w:r>
-      <w:proofErr w:type="gramEnd"/>
-      <w:r>
-        <w:t>2])</w:t>
+        <w:t>print(numbers[2])</w:t>
       </w:r>
     </w:p>
     <w:p>
@@ -2010,10 +1986,7 @@
     <w:p/>
     <w:p>
       <w:r>
-        <w:t>5</w:t>
-      </w:r>
-      <w:r>
-        <w:t>. When designing the core data structure for a student registration system, which attributes best represent an abstract model of a student?</w:t>
+        <w:t>5. When designing the core data structure for a student registration system, which attributes best represent an abstract model of a student?</w:t>
       </w:r>
     </w:p>
     <w:p>
@@ -2388,15 +2361,7 @@
         <w:ind w:left="504"/>
       </w:pPr>
       <w:r>
-        <w:t xml:space="preserve">c) Installing more RAM </w:t>
-      </w:r>
-      <w:proofErr w:type="gramStart"/>
-      <w:r>
-        <w:t>in</w:t>
-      </w:r>
-      <w:proofErr w:type="gramEnd"/>
-      <w:r>
-        <w:t xml:space="preserve"> your device</w:t>
+        <w:t>c) Installing more RAM in your device</w:t>
       </w:r>
     </w:p>
     <w:p>
@@ -2404,15 +2369,7 @@
         <w:ind w:left="504"/>
       </w:pPr>
       <w:r>
-        <w:t xml:space="preserve">d) Changing your </w:t>
-      </w:r>
-      <w:proofErr w:type="gramStart"/>
-      <w:r>
-        <w:t>computer's</w:t>
-      </w:r>
-      <w:proofErr w:type="gramEnd"/>
-      <w:r>
-        <w:t xml:space="preserve"> wallpaper</w:t>
+        <w:t>d) Changing your computer's wallpaper</w:t>
       </w:r>
     </w:p>
     <w:p>
@@ -2767,79 +2724,127 @@
     <w:p/>
     <w:p>
       <w:r>
-        <w:t>2. What does SEO stand for in content creation?</w:t>
-      </w:r>
-    </w:p>
-    <w:p>
-      <w:r>
-        <w:t xml:space="preserve">    a) Social Engagement Opportunity</w:t>
-      </w:r>
-    </w:p>
-    <w:p>
-      <w:r>
-        <w:t xml:space="preserve">    b) Search Engine Optimization</w:t>
-      </w:r>
-    </w:p>
-    <w:p>
-      <w:r>
-        <w:t xml:space="preserve">    c) Secure Editing Option</w:t>
-      </w:r>
-    </w:p>
-    <w:p>
-      <w:r>
-        <w:t xml:space="preserve">    d) Standard Editorial Outline</w:t>
+        <w:t>2.</w:t>
+      </w:r>
+      <w:r>
+        <w:t xml:space="preserve"> </w:t>
+      </w:r>
+      <w:r>
+        <w:t>Which of the Four C's of Content creation helps make an abstract concept like "liberty" easier to conceptualize?</w:t>
+      </w:r>
+    </w:p>
+    <w:p>
+      <w:r>
+        <w:t xml:space="preserve">    a) </w:t>
+      </w:r>
+      <w:r>
+        <w:t>Callbacks</w:t>
+      </w:r>
+    </w:p>
+    <w:p>
+      <w:r>
+        <w:t xml:space="preserve">    b) </w:t>
+      </w:r>
+      <w:r>
+        <w:t>Concrete</w:t>
+      </w:r>
+    </w:p>
+    <w:p>
+      <w:r>
+        <w:t xml:space="preserve">    c) </w:t>
+      </w:r>
+      <w:r>
+        <w:t>Chunks</w:t>
+      </w:r>
+    </w:p>
+    <w:p>
+      <w:r>
+        <w:t xml:space="preserve">    d) </w:t>
+      </w:r>
+      <w:r>
+        <w:t>Curiosity</w:t>
       </w:r>
     </w:p>
     <w:p/>
     <w:p>
       <w:r>
-        <w:t>3. What is a content management system (CMS)?</w:t>
-      </w:r>
-    </w:p>
-    <w:p>
-      <w:r>
-        <w:t xml:space="preserve">    a) A tool for organizing physical documents</w:t>
-      </w:r>
-    </w:p>
-    <w:p>
-      <w:r>
-        <w:t xml:space="preserve">    b) A software for creating and managing digital content</w:t>
-      </w:r>
-    </w:p>
-    <w:p>
-      <w:r>
-        <w:t xml:space="preserve">    c) A type of digital camera</w:t>
-      </w:r>
-    </w:p>
-    <w:p>
-      <w:r>
-        <w:t xml:space="preserve">    d) A method of content distribution</w:t>
+        <w:t xml:space="preserve">3. </w:t>
+      </w:r>
+      <w:r>
+        <w:t>When designing a website for adults over 45 years of age, you should NOT</w:t>
+      </w:r>
+    </w:p>
+    <w:p>
+      <w:r>
+        <w:t xml:space="preserve">    a) </w:t>
+      </w:r>
+      <w:r>
+        <w:t>Use a restrained, but meaningful color palette</w:t>
+      </w:r>
+    </w:p>
+    <w:p>
+      <w:r>
+        <w:t xml:space="preserve">    b) </w:t>
+      </w:r>
+      <w:r>
+        <w:t>Use a visually complex layout to add interest</w:t>
+      </w:r>
+    </w:p>
+    <w:p>
+      <w:r>
+        <w:t xml:space="preserve">    c) </w:t>
+      </w:r>
+      <w:r>
+        <w:t>Ensure there is high contrast between foreground and background</w:t>
+      </w:r>
+    </w:p>
+    <w:p>
+      <w:r>
+        <w:t xml:space="preserve">    d) </w:t>
+      </w:r>
+      <w:r>
+        <w:t>Leave ample spacing between navigation links and sections of each webpage</w:t>
       </w:r>
     </w:p>
     <w:p/>
     <w:p>
       <w:r>
-        <w:t>4. Which file format is commonly used for lossless image compression?</w:t>
-      </w:r>
-    </w:p>
-    <w:p>
-      <w:r>
-        <w:t xml:space="preserve">    a) JPEG</w:t>
-      </w:r>
-    </w:p>
-    <w:p>
-      <w:r>
-        <w:t xml:space="preserve">    b) PNG</w:t>
-      </w:r>
-    </w:p>
-    <w:p>
-      <w:r>
-        <w:t xml:space="preserve">    c) GIF</w:t>
-      </w:r>
-    </w:p>
-    <w:p>
-      <w:r>
-        <w:t xml:space="preserve">    d) BMP</w:t>
+        <w:t xml:space="preserve">4. </w:t>
+      </w:r>
+      <w:r>
+        <w:t>Which of these software tools or platforms would NOT be suitable for creating an online digital portfolio?</w:t>
+      </w:r>
+    </w:p>
+    <w:p>
+      <w:r>
+        <w:t xml:space="preserve">    a) </w:t>
+      </w:r>
+      <w:r>
+        <w:t>WordPress</w:t>
+      </w:r>
+    </w:p>
+    <w:p>
+      <w:r>
+        <w:t xml:space="preserve">    b) </w:t>
+      </w:r>
+      <w:r>
+        <w:t>Google Sites</w:t>
+      </w:r>
+    </w:p>
+    <w:p>
+      <w:r>
+        <w:t xml:space="preserve">    c) </w:t>
+      </w:r>
+      <w:r>
+        <w:t>Microsoft Word</w:t>
+      </w:r>
+    </w:p>
+    <w:p>
+      <w:r>
+        <w:t xml:space="preserve">    d) </w:t>
+      </w:r>
+      <w:r>
+        <w:t>Adobe Portfolio</w:t>
       </w:r>
     </w:p>
     <w:p/>
@@ -2860,6 +2865,7 @@
     </w:p>
     <w:p>
       <w:r>
+        <w:lastRenderedPageBreak/>
         <w:t xml:space="preserve">    c) A type of video content</w:t>
       </w:r>
     </w:p>
@@ -2873,7 +2879,6 @@
         <w:pStyle w:val="Heading2"/>
       </w:pPr>
       <w:r>
-        <w:lastRenderedPageBreak/>
         <w:t>Digital Content</w:t>
       </w:r>
       <w:r>
@@ -2890,17 +2895,26 @@
     </w:p>
     <w:p>
       <w:r>
-        <w:t>2. b) Search Engine Optimization</w:t>
-      </w:r>
-    </w:p>
-    <w:p>
-      <w:r>
-        <w:t>3. b) A software for creating and managing digital content</w:t>
-      </w:r>
-    </w:p>
-    <w:p>
-      <w:r>
-        <w:t>4. b) PNG</w:t>
+        <w:t xml:space="preserve">2. b) </w:t>
+      </w:r>
+      <w:r>
+        <w:t>Concrete</w:t>
+      </w:r>
+    </w:p>
+    <w:p>
+      <w:r>
+        <w:t xml:space="preserve">3. b) </w:t>
+      </w:r>
+      <w:r>
+        <w:t>Use a visually complex layout to add interest</w:t>
+      </w:r>
+    </w:p>
+    <w:p>
+      <w:r>
+        <w:t xml:space="preserve">4. </w:t>
+      </w:r>
+      <w:r>
+        <w:t>c) Microsoft Word</w:t>
       </w:r>
     </w:p>
     <w:p>
@@ -2926,15 +2940,7 @@
         </w:numPr>
       </w:pPr>
       <w:r>
-        <w:t xml:space="preserve">What is </w:t>
-      </w:r>
-      <w:proofErr w:type="gramStart"/>
-      <w:r>
-        <w:t>a key</w:t>
-      </w:r>
-      <w:proofErr w:type="gramEnd"/>
-      <w:r>
-        <w:t xml:space="preserve"> difference between artificial intelligence and human intelligence?</w:t>
+        <w:t>What is a key difference between artificial intelligence and human intelligence?</w:t>
       </w:r>
     </w:p>
     <w:p>
@@ -3031,21 +3037,19 @@
         </w:numPr>
       </w:pPr>
       <w:r>
-        <w:t>Which statement best describes the difference between supervised and unsupervised learning?</w:t>
-      </w:r>
-    </w:p>
-    <w:p>
-      <w:pPr>
+        <w:t>Which of these descriptions accurately characterizes the *first* step in the 3-step machine learning process?</w:t>
+      </w:r>
+    </w:p>
+    <w:p>
+      <w:pPr>
+        <w:pStyle w:val="ListParagraph"/>
         <w:ind w:left="504"/>
       </w:pPr>
       <w:r>
-        <w:t>a) Supervised learning uses labeled data</w:t>
-      </w:r>
-      <w:r>
-        <w:t>;</w:t>
-      </w:r>
-      <w:r>
-        <w:t xml:space="preserve"> unsupervised learning finds patterns in unlabeled data</w:t>
+        <w:t xml:space="preserve">a) </w:t>
+      </w:r>
+      <w:r>
+        <w:t>Training: Algorithm learns patterns from training data through iterative improvement</w:t>
       </w:r>
     </w:p>
     <w:p>
@@ -3053,7 +3057,10 @@
         <w:ind w:left="504"/>
       </w:pPr>
       <w:r>
-        <w:t>b) Supervised learning is faster than unsupervised learning</w:t>
+        <w:t xml:space="preserve">b) </w:t>
+      </w:r>
+      <w:r>
+        <w:t>Data Collection: Gathering relevant, representative datasets for training and inference</w:t>
       </w:r>
     </w:p>
     <w:p>
@@ -3061,7 +3068,10 @@
         <w:ind w:left="504"/>
       </w:pPr>
       <w:r>
-        <w:t>c) Supervised learning uses more data than unsupervised learning</w:t>
+        <w:t xml:space="preserve">c) </w:t>
+      </w:r>
+      <w:r>
+        <w:t>Induction: Formulating a general conclusion from specific observations or instances</w:t>
       </w:r>
     </w:p>
     <w:p>
@@ -3069,10 +3079,18 @@
         <w:ind w:left="504"/>
       </w:pPr>
       <w:r>
-        <w:t>d) Supervised learning is more accurate than unsupervised learning</w:t>
-      </w:r>
-    </w:p>
-    <w:p/>
+        <w:lastRenderedPageBreak/>
+        <w:t xml:space="preserve">d) </w:t>
+      </w:r>
+      <w:r>
+        <w:t>Prediction: Making predictions on new, unseen data with performance evaluation</w:t>
+      </w:r>
+    </w:p>
+    <w:p>
+      <w:pPr>
+        <w:ind w:left="0"/>
+      </w:pPr>
+    </w:p>
     <w:p>
       <w:pPr>
         <w:pStyle w:val="ListParagraph"/>
@@ -3090,7 +3108,6 @@
         <w:ind w:left="504"/>
       </w:pPr>
       <w:r>
-        <w:lastRenderedPageBreak/>
         <w:t>a) It makes the AI run faster</w:t>
       </w:r>
     </w:p>
@@ -3195,26 +3212,23 @@
         <w:t xml:space="preserve">3. </w:t>
       </w:r>
       <w:r>
-        <w:t>a</w:t>
+        <w:t xml:space="preserve">b) </w:t>
+      </w:r>
+      <w:r>
+        <w:t>Data Collection</w:t>
+      </w:r>
+    </w:p>
+    <w:p>
+      <w:r>
+        <w:t xml:space="preserve">4. </w:t>
+      </w:r>
+      <w:r>
+        <w:t>c</w:t>
       </w:r>
       <w:r>
         <w:t xml:space="preserve">) </w:t>
       </w:r>
       <w:r>
-        <w:t>Supervised learning uses labeled data; unsupervised learning finds patterns in unlabeled data</w:t>
-      </w:r>
-    </w:p>
-    <w:p>
-      <w:r>
-        <w:t xml:space="preserve">4. </w:t>
-      </w:r>
-      <w:r>
-        <w:t>c</w:t>
-      </w:r>
-      <w:r>
-        <w:t xml:space="preserve">) </w:t>
-      </w:r>
-      <w:r>
         <w:t>It allows doctors to understand how the AI reached its conclusions</w:t>
       </w:r>
     </w:p>
@@ -3273,15 +3287,8 @@
     </w:p>
     <w:p>
       <w:r>
-        <w:t xml:space="preserve">    b) </w:t>
-      </w:r>
-      <w:proofErr w:type="gramStart"/>
-      <w:r>
-        <w:t>Better</w:t>
-      </w:r>
-      <w:proofErr w:type="gramEnd"/>
-      <w:r>
-        <w:t xml:space="preserve"> graphics quality</w:t>
+        <w:lastRenderedPageBreak/>
+        <w:t xml:space="preserve">    b) Better graphics quality</w:t>
       </w:r>
     </w:p>
     <w:p>
@@ -3411,6 +3418,7 @@
         <w:pStyle w:val="Heading2"/>
       </w:pPr>
       <w:r>
+        <w:lastRenderedPageBreak/>
         <w:t>Emerging Technologies Questions</w:t>
       </w:r>
     </w:p>
@@ -3431,268 +3439,268 @@
     </w:p>
     <w:p>
       <w:r>
+        <w:t xml:space="preserve">    c) A type of social media platform</w:t>
+      </w:r>
+    </w:p>
+    <w:p>
+      <w:r>
+        <w:t xml:space="preserve">    d) A cloud storage service</w:t>
+      </w:r>
+    </w:p>
+    <w:p/>
+    <w:p>
+      <w:r>
+        <w:t>2. What is blockchain primarily known for?</w:t>
+      </w:r>
+    </w:p>
+    <w:p>
+      <w:r>
+        <w:t xml:space="preserve">    a) A type of computer hardware</w:t>
+      </w:r>
+    </w:p>
+    <w:p>
+      <w:r>
+        <w:t xml:space="preserve">    b) A social media platform</w:t>
+      </w:r>
+    </w:p>
+    <w:p>
+      <w:r>
+        <w:t xml:space="preserve">    c) A distributed ledger technology</w:t>
+      </w:r>
+    </w:p>
+    <w:p>
+      <w:r>
+        <w:t xml:space="preserve">    d) A programming language</w:t>
+      </w:r>
+    </w:p>
+    <w:p/>
+    <w:p>
+      <w:r>
+        <w:t>3. What does VR stand for in technology?</w:t>
+      </w:r>
+    </w:p>
+    <w:p>
+      <w:r>
+        <w:t xml:space="preserve">    a) Very Rapid</w:t>
+      </w:r>
+    </w:p>
+    <w:p>
+      <w:r>
+        <w:t xml:space="preserve">    b) Virtual Reality</w:t>
+      </w:r>
+    </w:p>
+    <w:p>
+      <w:r>
+        <w:t xml:space="preserve">    c) Visual Rendering</w:t>
+      </w:r>
+    </w:p>
+    <w:p>
+      <w:r>
+        <w:t xml:space="preserve">    d) Variable Resolution</w:t>
+      </w:r>
+    </w:p>
+    <w:p/>
+    <w:p>
+      <w:r>
+        <w:t>4. What is edge computing?</w:t>
+      </w:r>
+    </w:p>
+    <w:p>
+      <w:r>
+        <w:t xml:space="preserve">    a) A type of computer monitor</w:t>
+      </w:r>
+    </w:p>
+    <w:p>
+      <w:r>
+        <w:t xml:space="preserve">    b) Processing data near the source of data generation</w:t>
+      </w:r>
+    </w:p>
+    <w:p>
+      <w:r>
+        <w:t xml:space="preserve">    c) A method of sharpening digital images</w:t>
+      </w:r>
+    </w:p>
+    <w:p>
+      <w:r>
+        <w:t xml:space="preserve">    d) A type of internet connection</w:t>
+      </w:r>
+    </w:p>
+    <w:p/>
+    <w:p>
+      <w:r>
+        <w:t>5. What is quantum computing?</w:t>
+      </w:r>
+    </w:p>
+    <w:p>
+      <w:r>
+        <w:t xml:space="preserve">    a) Very fast traditional computing</w:t>
+      </w:r>
+    </w:p>
+    <w:p>
+      <w:r>
+        <w:t xml:space="preserve">    b) Computing using quantum-mechanical phenomena</w:t>
+      </w:r>
+    </w:p>
+    <w:p>
+      <w:r>
+        <w:t xml:space="preserve">    c) A type of cloud computing</w:t>
+      </w:r>
+    </w:p>
+    <w:p>
+      <w:r>
+        <w:t xml:space="preserve">    d) A method of cooling computer processors</w:t>
+      </w:r>
+    </w:p>
+    <w:p>
+      <w:pPr>
+        <w:pStyle w:val="Heading2"/>
+      </w:pPr>
+      <w:r>
         <w:lastRenderedPageBreak/>
-        <w:t xml:space="preserve">    c) A type of social media platform</w:t>
-      </w:r>
-    </w:p>
-    <w:p>
-      <w:r>
-        <w:t xml:space="preserve">    d) A cloud storage service</w:t>
+        <w:t>Emerging Technologies Answer Key</w:t>
+      </w:r>
+    </w:p>
+    <w:p>
+      <w:r>
+        <w:t>1. b) A network of physical objects embedded with sensors and software</w:t>
+      </w:r>
+    </w:p>
+    <w:p>
+      <w:r>
+        <w:t>2. c) A distributed ledger technology</w:t>
+      </w:r>
+    </w:p>
+    <w:p>
+      <w:r>
+        <w:t>3. b) Virtual Reality</w:t>
+      </w:r>
+    </w:p>
+    <w:p>
+      <w:r>
+        <w:t>4. b) Processing data near the source of data generation</w:t>
+      </w:r>
+    </w:p>
+    <w:p>
+      <w:r>
+        <w:t>5. b) Computing using quantum-mechanical phenomena</w:t>
       </w:r>
     </w:p>
     <w:p/>
     <w:p>
-      <w:r>
-        <w:t>2. What is blockchain primarily known for?</w:t>
-      </w:r>
-    </w:p>
-    <w:p>
-      <w:r>
-        <w:t xml:space="preserve">    a) A type of computer hardware</w:t>
-      </w:r>
-    </w:p>
-    <w:p>
-      <w:r>
-        <w:t xml:space="preserve">    b) A social media platform</w:t>
-      </w:r>
-    </w:p>
-    <w:p>
-      <w:r>
-        <w:t xml:space="preserve">    c) A distributed ledger technology</w:t>
-      </w:r>
-    </w:p>
-    <w:p>
-      <w:r>
-        <w:t xml:space="preserve">    d) A programming language</w:t>
+      <w:pPr>
+        <w:pStyle w:val="Heading2"/>
+      </w:pPr>
+      <w:r>
+        <w:t>Digital Citizenship Questions</w:t>
+      </w:r>
+    </w:p>
+    <w:p>
+      <w:bookmarkStart w:id="0" w:name="_Hlk175088046"/>
+      <w:r>
+        <w:t>1. What is a digital footprint?</w:t>
+      </w:r>
+    </w:p>
+    <w:p>
+      <w:r>
+        <w:t xml:space="preserve">    a) A measure of computer processing power</w:t>
+      </w:r>
+    </w:p>
+    <w:p>
+      <w:r>
+        <w:t xml:space="preserve">    b) The trail of data you leave online</w:t>
+      </w:r>
+    </w:p>
+    <w:p>
+      <w:r>
+        <w:t xml:space="preserve">    c) A type of computer virus</w:t>
+      </w:r>
+    </w:p>
+    <w:p>
+      <w:r>
+        <w:t xml:space="preserve">    d) A digital signature</w:t>
       </w:r>
     </w:p>
     <w:p/>
     <w:p>
       <w:r>
-        <w:t>3. What does VR stand for in technology?</w:t>
-      </w:r>
-    </w:p>
-    <w:p>
-      <w:r>
-        <w:t xml:space="preserve">    a) Very Rapid</w:t>
-      </w:r>
-    </w:p>
-    <w:p>
-      <w:r>
-        <w:t xml:space="preserve">    b) Virtual Reality</w:t>
-      </w:r>
-    </w:p>
-    <w:p>
-      <w:r>
-        <w:t xml:space="preserve">    c) Visual Rendering</w:t>
-      </w:r>
-    </w:p>
-    <w:p>
-      <w:r>
-        <w:t xml:space="preserve">    d) Variable Resolution</w:t>
+        <w:t>2. What does Creative Commons provide?</w:t>
+      </w:r>
+    </w:p>
+    <w:p>
+      <w:r>
+        <w:t xml:space="preserve">    a) A platform for creating digital art</w:t>
+      </w:r>
+    </w:p>
+    <w:p>
+      <w:r>
+        <w:t xml:space="preserve">    b) A set of licenses for sharing and using creative work</w:t>
+      </w:r>
+    </w:p>
+    <w:p>
+      <w:r>
+        <w:t xml:space="preserve">    c) A social media network for artists</w:t>
+      </w:r>
+    </w:p>
+    <w:p>
+      <w:r>
+        <w:t xml:space="preserve">    d) A software for editing videos</w:t>
       </w:r>
     </w:p>
     <w:p/>
     <w:p>
       <w:r>
-        <w:t>4. What is edge computing?</w:t>
-      </w:r>
-    </w:p>
-    <w:p>
-      <w:r>
-        <w:t xml:space="preserve">    a) A type of computer monitor</w:t>
-      </w:r>
-    </w:p>
-    <w:p>
-      <w:r>
-        <w:t xml:space="preserve">    b) Processing data near the source of data generation</w:t>
-      </w:r>
-    </w:p>
-    <w:p>
-      <w:r>
-        <w:t xml:space="preserve">    c) A method of sharpening digital images</w:t>
-      </w:r>
-    </w:p>
-    <w:p>
-      <w:r>
-        <w:t xml:space="preserve">    d) A type of internet connection</w:t>
+        <w:t>3. What is cyberbullying?</w:t>
+      </w:r>
+    </w:p>
+    <w:p>
+      <w:r>
+        <w:t xml:space="preserve">    a) A type of computer virus</w:t>
+      </w:r>
+    </w:p>
+    <w:p>
+      <w:r>
+        <w:t xml:space="preserve">    b) The use of digital technologies to deliberately upset someone</w:t>
+      </w:r>
+    </w:p>
+    <w:p>
+      <w:r>
+        <w:t xml:space="preserve">    c) An online gaming strategy</w:t>
+      </w:r>
+    </w:p>
+    <w:p>
+      <w:r>
+        <w:t xml:space="preserve">    d) A method of digital marketing</w:t>
       </w:r>
     </w:p>
     <w:p/>
     <w:p>
       <w:r>
-        <w:t>5. What is quantum computing?</w:t>
-      </w:r>
-    </w:p>
-    <w:p>
-      <w:r>
-        <w:t xml:space="preserve">    a) Very fast traditional computing</w:t>
-      </w:r>
-    </w:p>
-    <w:p>
-      <w:r>
-        <w:t xml:space="preserve">    b) Computing using quantum-mechanical phenomena</w:t>
-      </w:r>
-    </w:p>
-    <w:p>
-      <w:r>
-        <w:t xml:space="preserve">    c) A type of cloud computing</w:t>
-      </w:r>
-    </w:p>
-    <w:p>
-      <w:r>
-        <w:t xml:space="preserve">    d) A method of cooling computer processors</w:t>
-      </w:r>
-    </w:p>
-    <w:p>
-      <w:pPr>
-        <w:pStyle w:val="Heading2"/>
-      </w:pPr>
-      <w:r>
-        <w:t>Emerging Technologies Answer Key</w:t>
-      </w:r>
-    </w:p>
-    <w:p>
-      <w:r>
-        <w:t>1. b) A network of physical objects embedded with sensors and software</w:t>
-      </w:r>
-    </w:p>
-    <w:p>
-      <w:r>
-        <w:t>2. c) A distributed ledger technology</w:t>
-      </w:r>
-    </w:p>
-    <w:p>
-      <w:r>
-        <w:t>3. b) Virtual Reality</w:t>
+        <w:t>4. What is netiquette?</w:t>
+      </w:r>
+    </w:p>
+    <w:p>
+      <w:r>
+        <w:t xml:space="preserve">    a) A type of internet connection</w:t>
+      </w:r>
+    </w:p>
+    <w:p>
+      <w:r>
+        <w:t xml:space="preserve">    b) Rules for polite behavior online</w:t>
       </w:r>
     </w:p>
     <w:p>
       <w:r>
         <w:lastRenderedPageBreak/>
-        <w:t>4. b) Processing data near the source of data generation</w:t>
-      </w:r>
-    </w:p>
-    <w:p>
-      <w:r>
-        <w:t>5. b) Computing using quantum-mechanical phenomena</w:t>
+        <w:t xml:space="preserve">    c) A website building tool</w:t>
+      </w:r>
+    </w:p>
+    <w:p>
+      <w:r>
+        <w:t xml:space="preserve">    d) An antivirus software</w:t>
       </w:r>
     </w:p>
     <w:p/>
     <w:p>
-      <w:pPr>
-        <w:pStyle w:val="Heading2"/>
-      </w:pPr>
-      <w:r>
-        <w:t>Digital Citizenship Questions</w:t>
-      </w:r>
-    </w:p>
-    <w:p>
-      <w:bookmarkStart w:id="0" w:name="_Hlk175088046"/>
-      <w:r>
-        <w:t>1. What is a digital footprint?</w:t>
-      </w:r>
-    </w:p>
-    <w:p>
-      <w:r>
-        <w:t xml:space="preserve">    a) A measure of computer processing power</w:t>
-      </w:r>
-    </w:p>
-    <w:p>
-      <w:r>
-        <w:t xml:space="preserve">    b) The trail of data you leave online</w:t>
-      </w:r>
-    </w:p>
-    <w:p>
-      <w:r>
-        <w:t xml:space="preserve">    c) A type of computer virus</w:t>
-      </w:r>
-    </w:p>
-    <w:p>
-      <w:r>
-        <w:t xml:space="preserve">    d) A digital signature</w:t>
-      </w:r>
-    </w:p>
-    <w:p/>
-    <w:p>
-      <w:r>
-        <w:t>2. What does Creative Commons provide?</w:t>
-      </w:r>
-    </w:p>
-    <w:p>
-      <w:r>
-        <w:t xml:space="preserve">    a) A platform for creating digital art</w:t>
-      </w:r>
-    </w:p>
-    <w:p>
-      <w:r>
-        <w:t xml:space="preserve">    b) A set of licenses for sharing and using creative work</w:t>
-      </w:r>
-    </w:p>
-    <w:p>
-      <w:r>
-        <w:t xml:space="preserve">    c) A social media network for artists</w:t>
-      </w:r>
-    </w:p>
-    <w:p>
-      <w:r>
-        <w:t xml:space="preserve">    d) A software for editing videos</w:t>
-      </w:r>
-    </w:p>
-    <w:p/>
-    <w:p>
-      <w:r>
-        <w:t>3. What is cyberbullying?</w:t>
-      </w:r>
-    </w:p>
-    <w:p>
-      <w:r>
-        <w:t xml:space="preserve">    a) A type of computer virus</w:t>
-      </w:r>
-    </w:p>
-    <w:p>
-      <w:r>
-        <w:t xml:space="preserve">    b) The use of digital technologies to deliberately upset someone</w:t>
-      </w:r>
-    </w:p>
-    <w:p>
-      <w:r>
-        <w:t xml:space="preserve">    c) An online gaming strategy</w:t>
-      </w:r>
-    </w:p>
-    <w:p>
-      <w:r>
-        <w:t xml:space="preserve">    d) A method of digital marketing</w:t>
-      </w:r>
-    </w:p>
-    <w:p/>
-    <w:p>
-      <w:r>
-        <w:t>4. What is netiquette?</w:t>
-      </w:r>
-    </w:p>
-    <w:p>
-      <w:r>
-        <w:t xml:space="preserve">    a) A type of internet connection</w:t>
-      </w:r>
-    </w:p>
-    <w:p>
-      <w:r>
-        <w:t xml:space="preserve">    b) Rules for polite behavior online</w:t>
-      </w:r>
-    </w:p>
-    <w:p>
-      <w:r>
-        <w:t xml:space="preserve">    c) A website building tool</w:t>
-      </w:r>
-    </w:p>
-    <w:p>
-      <w:r>
-        <w:t xml:space="preserve">    d) An antivirus software</w:t>
-      </w:r>
-    </w:p>
-    <w:p/>
-    <w:p>
       <w:r>
         <w:t>5. What does it mean to be a good digital citizen?</w:t>
       </w:r>
@@ -3704,7 +3712,6 @@
     </w:p>
     <w:p>
       <w:r>
-        <w:lastRenderedPageBreak/>
         <w:t xml:space="preserve">    b) Having the fastest internet connection</w:t>
       </w:r>
     </w:p>
@@ -3825,6 +3832,7 @@
     </w:p>
     <w:p>
       <w:r>
+        <w:lastRenderedPageBreak/>
         <w:t xml:space="preserve">   a) Home tab</w:t>
       </w:r>
     </w:p>
@@ -3846,54 +3854,411 @@
     <w:p/>
     <w:p>
       <w:r>
+        <w:t>4. Which view shows your document as it would appear when printed?</w:t>
+      </w:r>
+    </w:p>
+    <w:p>
+      <w:r>
+        <w:t xml:space="preserve">   a) Draft</w:t>
+      </w:r>
+    </w:p>
+    <w:p>
+      <w:r>
+        <w:t xml:space="preserve">   b) Web Layout</w:t>
+      </w:r>
+    </w:p>
+    <w:p>
+      <w:r>
+        <w:t xml:space="preserve">   c) Print Layout</w:t>
+      </w:r>
+    </w:p>
+    <w:p>
+      <w:r>
+        <w:t xml:space="preserve">   d) Outline</w:t>
+      </w:r>
+    </w:p>
+    <w:p/>
+    <w:p>
+      <w:r>
+        <w:t>5. How can you quickly apply the same formatting to multiple parts of your document?</w:t>
+      </w:r>
+    </w:p>
+    <w:p>
+      <w:r>
+        <w:t xml:space="preserve">   a) Copy and Paste</w:t>
+      </w:r>
+    </w:p>
+    <w:p>
+      <w:r>
+        <w:t xml:space="preserve">   b) Format Painter</w:t>
+      </w:r>
+    </w:p>
+    <w:p>
+      <w:r>
+        <w:t xml:space="preserve">   c) Style Gallery</w:t>
+      </w:r>
+    </w:p>
+    <w:p>
+      <w:r>
+        <w:t xml:space="preserve">   d) Quick Format</w:t>
+      </w:r>
+    </w:p>
+    <w:p>
+      <w:pPr>
+        <w:pStyle w:val="Heading2"/>
+      </w:pPr>
+      <w:r>
+        <w:t>Microsoft Word Answer Key</w:t>
+      </w:r>
+    </w:p>
+    <w:p>
+      <w:r>
+        <w:t>1. c) Layout</w:t>
+      </w:r>
+    </w:p>
+    <w:p>
+      <w:r>
+        <w:t>2. b) .docx</w:t>
+      </w:r>
+    </w:p>
+    <w:p>
+      <w:r>
+        <w:t>3. a) Home tab</w:t>
+      </w:r>
+    </w:p>
+    <w:p>
+      <w:r>
+        <w:t>4. c) Print Layout</w:t>
+      </w:r>
+    </w:p>
+    <w:p>
+      <w:r>
+        <w:t>5. b) Format Painter</w:t>
+      </w:r>
+    </w:p>
+    <w:p/>
+    <w:p>
+      <w:pPr>
+        <w:pStyle w:val="Heading2"/>
+      </w:pPr>
+      <w:r>
+        <w:t>Microsoft PowerPoint Questions</w:t>
+      </w:r>
+    </w:p>
+    <w:p>
+      <w:r>
+        <w:t>1. Which view allows you to see all your slides at once in thumbnail form?</w:t>
+      </w:r>
+    </w:p>
+    <w:p>
+      <w:r>
+        <w:t xml:space="preserve">   a) Normal view</w:t>
+      </w:r>
+    </w:p>
+    <w:p>
+      <w:r>
+        <w:t xml:space="preserve">   b) Slide Sorter view</w:t>
+      </w:r>
+    </w:p>
+    <w:p>
+      <w:r>
+        <w:t xml:space="preserve">   c) Reading view</w:t>
+      </w:r>
+    </w:p>
+    <w:p>
+      <w:r>
+        <w:t xml:space="preserve">   d) Slide Show view</w:t>
+      </w:r>
+    </w:p>
+    <w:p/>
+    <w:p>
+      <w:r>
+        <w:t>2. What is the term for the visual transition between slides?</w:t>
+      </w:r>
+    </w:p>
+    <w:p>
+      <w:r>
+        <w:t xml:space="preserve">   a) Animation</w:t>
+      </w:r>
+    </w:p>
+    <w:p>
+      <w:r>
+        <w:t xml:space="preserve">   b) Morph</w:t>
+      </w:r>
+    </w:p>
+    <w:p>
+      <w:r>
+        <w:t xml:space="preserve">   c) Transition</w:t>
+      </w:r>
+    </w:p>
+    <w:p>
+      <w:r>
+        <w:t xml:space="preserve">   d) Progression</w:t>
+      </w:r>
+    </w:p>
+    <w:p/>
+    <w:p>
+      <w:r>
+        <w:t>3. Which feature allows you to create a non-linear presentation?</w:t>
+      </w:r>
+    </w:p>
+    <w:p>
+      <w:r>
+        <w:t xml:space="preserve">   a) Slide Linking</w:t>
+      </w:r>
+    </w:p>
+    <w:p>
+      <w:r>
+        <w:t xml:space="preserve">   b) Hyperlinks</w:t>
+      </w:r>
+    </w:p>
+    <w:p>
+      <w:r>
+        <w:t xml:space="preserve">   c) Action Buttons</w:t>
+      </w:r>
+    </w:p>
+    <w:p>
+      <w:r>
+        <w:t xml:space="preserve">   d) All of the above</w:t>
+      </w:r>
+    </w:p>
+    <w:p/>
+    <w:p>
+      <w:r>
+        <w:t>4. What's the best way to ensure your presentation is consistent in style?</w:t>
+      </w:r>
+    </w:p>
+    <w:p>
+      <w:r>
+        <w:t xml:space="preserve">   a) Manually format each slide</w:t>
+      </w:r>
+    </w:p>
+    <w:p>
+      <w:r>
+        <w:t xml:space="preserve">   b) Use a Theme</w:t>
+      </w:r>
+    </w:p>
+    <w:p>
+      <w:r>
+        <w:t xml:space="preserve">   c) Copy and paste formatting</w:t>
+      </w:r>
+    </w:p>
+    <w:p>
+      <w:r>
+        <w:t xml:space="preserve">   d) Use only default layouts</w:t>
+      </w:r>
+    </w:p>
+    <w:p/>
+    <w:p>
+      <w:r>
+        <w:t>5. Which view is best for adding speaker notes to your slides?</w:t>
+      </w:r>
+    </w:p>
+    <w:p>
+      <w:r>
+        <w:t xml:space="preserve">    a) Normal view</w:t>
+      </w:r>
+    </w:p>
+    <w:p>
+      <w:r>
+        <w:t xml:space="preserve">    b) Slide Sorter view</w:t>
+      </w:r>
+    </w:p>
+    <w:p>
+      <w:r>
+        <w:t xml:space="preserve">    c) Notes Page view</w:t>
+      </w:r>
+    </w:p>
+    <w:p>
+      <w:r>
+        <w:t xml:space="preserve">    d) Outline view</w:t>
+      </w:r>
+    </w:p>
+    <w:p>
+      <w:pPr>
+        <w:pStyle w:val="Heading2"/>
+      </w:pPr>
+      <w:r>
+        <w:t>Microsoft PowerPoint Answer Key</w:t>
+      </w:r>
+    </w:p>
+    <w:p>
+      <w:r>
+        <w:t>1</w:t>
+      </w:r>
+      <w:r>
+        <w:t>. b) Slide Sorter view</w:t>
+      </w:r>
+    </w:p>
+    <w:p>
+      <w:r>
+        <w:t>2</w:t>
+      </w:r>
+      <w:r>
+        <w:t>. c) Transition</w:t>
+      </w:r>
+    </w:p>
+    <w:p>
+      <w:r>
+        <w:t>3</w:t>
+      </w:r>
+      <w:r>
+        <w:t>. d) All of the above</w:t>
+      </w:r>
+    </w:p>
+    <w:p>
+      <w:r>
+        <w:t>4</w:t>
+      </w:r>
+      <w:r>
+        <w:t>. b) Use a Theme</w:t>
+      </w:r>
+    </w:p>
+    <w:p>
+      <w:r>
+        <w:t>5</w:t>
+      </w:r>
+      <w:r>
+        <w:t>. c) Notes Page view</w:t>
+      </w:r>
+    </w:p>
+    <w:p/>
+    <w:p>
+      <w:pPr>
+        <w:pStyle w:val="Heading2"/>
+      </w:pPr>
+      <w:r>
+        <w:t>Microsoft Excel Questions</w:t>
+      </w:r>
+    </w:p>
+    <w:p>
+      <w:r>
+        <w:t>1. What's the correct way to start a formula in Excel?</w:t>
+      </w:r>
+    </w:p>
+    <w:p>
+      <w:r>
+        <w:t xml:space="preserve">    a) =</w:t>
+      </w:r>
+    </w:p>
+    <w:p>
+      <w:r>
+        <w:t xml:space="preserve">    b) +</w:t>
+      </w:r>
+    </w:p>
+    <w:p>
+      <w:r>
+        <w:t xml:space="preserve">    c) -</w:t>
+      </w:r>
+    </w:p>
+    <w:p>
+      <w:r>
+        <w:t xml:space="preserve">    d) *</w:t>
+      </w:r>
+    </w:p>
+    <w:p/>
+    <w:p>
+      <w:r>
+        <w:t>2. Which function would you use to find the highest value in a range of cells?</w:t>
+      </w:r>
+    </w:p>
+    <w:p>
+      <w:r>
+        <w:t xml:space="preserve">    a) AVERAGE</w:t>
+      </w:r>
+    </w:p>
+    <w:p>
+      <w:r>
+        <w:t xml:space="preserve">    b) SUM</w:t>
+      </w:r>
+    </w:p>
+    <w:p>
+      <w:r>
+        <w:t xml:space="preserve">    c) MAX</w:t>
+      </w:r>
+    </w:p>
+    <w:p>
+      <w:r>
+        <w:t xml:space="preserve">    d) COUNT</w:t>
+      </w:r>
+    </w:p>
+    <w:p/>
+    <w:p>
+      <w:r>
+        <w:t>3. What does the '$' symbol do when used in a cell reference?</w:t>
+      </w:r>
+    </w:p>
+    <w:p>
+      <w:r>
+        <w:t xml:space="preserve">    a) Adds a currency format</w:t>
+      </w:r>
+    </w:p>
+    <w:p>
+      <w:r>
+        <w:t xml:space="preserve">    b) Makes the reference absolute</w:t>
+      </w:r>
+    </w:p>
+    <w:p>
+      <w:r>
+        <w:t xml:space="preserve">    c) Indicates a percentage</w:t>
+      </w:r>
+    </w:p>
+    <w:p>
+      <w:r>
+        <w:t xml:space="preserve">    d) Allows text entry</w:t>
+      </w:r>
+    </w:p>
+    <w:p/>
+    <w:p>
+      <w:r>
+        <w:t>4. Which chart type is best for showing parts of a whole?</w:t>
+      </w:r>
+    </w:p>
+    <w:p>
+      <w:r>
+        <w:t xml:space="preserve">    a) Line chart</w:t>
+      </w:r>
+    </w:p>
+    <w:p>
+      <w:r>
+        <w:t xml:space="preserve">    b) Bar chart</w:t>
+      </w:r>
+    </w:p>
+    <w:p>
+      <w:r>
+        <w:t xml:space="preserve">    c) Pie chart</w:t>
+      </w:r>
+    </w:p>
+    <w:p>
+      <w:r>
+        <w:t xml:space="preserve">    d) Scatter plot</w:t>
+      </w:r>
+    </w:p>
+    <w:p/>
+    <w:p>
+      <w:r>
+        <w:t>5. What's the term for a predefined formula in Excel?</w:t>
+      </w:r>
+    </w:p>
+    <w:p>
+      <w:r>
+        <w:t xml:space="preserve">    a) Equation</w:t>
+      </w:r>
+    </w:p>
+    <w:p>
+      <w:r>
+        <w:t xml:space="preserve">    b) Function</w:t>
+      </w:r>
+    </w:p>
+    <w:p>
+      <w:r>
+        <w:t xml:space="preserve">    c) Calculation</w:t>
+      </w:r>
+    </w:p>
+    <w:p>
+      <w:r>
         <w:lastRenderedPageBreak/>
-        <w:t>4. Which view shows your document as it would appear when printed?</w:t>
-      </w:r>
-    </w:p>
-    <w:p>
-      <w:r>
-        <w:t xml:space="preserve">   a) Draft</w:t>
-      </w:r>
-    </w:p>
-    <w:p>
-      <w:r>
-        <w:t xml:space="preserve">   b) Web Layout</w:t>
-      </w:r>
-    </w:p>
-    <w:p>
-      <w:r>
-        <w:t xml:space="preserve">   c) Print Layout</w:t>
-      </w:r>
-    </w:p>
-    <w:p>
-      <w:r>
-        <w:t xml:space="preserve">   d) Outline</w:t>
-      </w:r>
-    </w:p>
-    <w:p/>
-    <w:p>
-      <w:r>
-        <w:t>5. How can you quickly apply the same formatting to multiple parts of your document?</w:t>
-      </w:r>
-    </w:p>
-    <w:p>
-      <w:r>
-        <w:t xml:space="preserve">   a) Copy and Paste</w:t>
-      </w:r>
-    </w:p>
-    <w:p>
-      <w:r>
-        <w:t xml:space="preserve">   b) Format Painter</w:t>
-      </w:r>
-    </w:p>
-    <w:p>
-      <w:r>
-        <w:t xml:space="preserve">   c) Style Gallery</w:t>
-      </w:r>
-    </w:p>
-    <w:p>
-      <w:r>
-        <w:t xml:space="preserve">   d) Quick Format</w:t>
+        <w:t xml:space="preserve">    d) Algorithm</w:t>
       </w:r>
     </w:p>
     <w:p>
@@ -3901,365 +4266,6 @@
         <w:pStyle w:val="Heading2"/>
       </w:pPr>
       <w:r>
-        <w:t>Microsoft Word Answer Key</w:t>
-      </w:r>
-    </w:p>
-    <w:p>
-      <w:r>
-        <w:t>1. c) Layout</w:t>
-      </w:r>
-    </w:p>
-    <w:p>
-      <w:r>
-        <w:t>2. b) .docx</w:t>
-      </w:r>
-    </w:p>
-    <w:p>
-      <w:r>
-        <w:t>3. a) Home tab</w:t>
-      </w:r>
-    </w:p>
-    <w:p>
-      <w:r>
-        <w:t>4. c) Print Layout</w:t>
-      </w:r>
-    </w:p>
-    <w:p>
-      <w:r>
-        <w:t>5. b) Format Painter</w:t>
-      </w:r>
-    </w:p>
-    <w:p/>
-    <w:p>
-      <w:pPr>
-        <w:pStyle w:val="Heading2"/>
-      </w:pPr>
-      <w:r>
-        <w:t>Microsoft PowerPoint Questions</w:t>
-      </w:r>
-    </w:p>
-    <w:p>
-      <w:r>
-        <w:t>1. Which view allows you to see all your slides at once in thumbnail form?</w:t>
-      </w:r>
-    </w:p>
-    <w:p>
-      <w:r>
-        <w:t xml:space="preserve">   a) Normal view</w:t>
-      </w:r>
-    </w:p>
-    <w:p>
-      <w:r>
-        <w:t xml:space="preserve">   b) Slide Sorter view</w:t>
-      </w:r>
-    </w:p>
-    <w:p>
-      <w:r>
-        <w:t xml:space="preserve">   c) Reading view</w:t>
-      </w:r>
-    </w:p>
-    <w:p>
-      <w:r>
-        <w:t xml:space="preserve">   d) Slide Show view</w:t>
-      </w:r>
-    </w:p>
-    <w:p/>
-    <w:p>
-      <w:r>
-        <w:t>2. What is the term for the visual transition between slides?</w:t>
-      </w:r>
-    </w:p>
-    <w:p>
-      <w:r>
-        <w:t xml:space="preserve">   a) Animation</w:t>
-      </w:r>
-    </w:p>
-    <w:p>
-      <w:r>
-        <w:t xml:space="preserve">   b) Morph</w:t>
-      </w:r>
-    </w:p>
-    <w:p>
-      <w:r>
-        <w:t xml:space="preserve">   c) Transition</w:t>
-      </w:r>
-    </w:p>
-    <w:p>
-      <w:r>
-        <w:lastRenderedPageBreak/>
-        <w:t xml:space="preserve">   d) Progression</w:t>
-      </w:r>
-    </w:p>
-    <w:p/>
-    <w:p>
-      <w:r>
-        <w:t>3. Which feature allows you to create a non-linear presentation?</w:t>
-      </w:r>
-    </w:p>
-    <w:p>
-      <w:r>
-        <w:t xml:space="preserve">   a) Slide Linking</w:t>
-      </w:r>
-    </w:p>
-    <w:p>
-      <w:r>
-        <w:t xml:space="preserve">   b) Hyperlinks</w:t>
-      </w:r>
-    </w:p>
-    <w:p>
-      <w:r>
-        <w:t xml:space="preserve">   c) Action Buttons</w:t>
-      </w:r>
-    </w:p>
-    <w:p>
-      <w:r>
-        <w:t xml:space="preserve">   d) All of the above</w:t>
-      </w:r>
-    </w:p>
-    <w:p/>
-    <w:p>
-      <w:r>
-        <w:t>4. What's the best way to ensure your presentation is consistent in style?</w:t>
-      </w:r>
-    </w:p>
-    <w:p>
-      <w:r>
-        <w:t xml:space="preserve">   a) Manually format each slide</w:t>
-      </w:r>
-    </w:p>
-    <w:p>
-      <w:r>
-        <w:t xml:space="preserve">   b) Use a Theme</w:t>
-      </w:r>
-    </w:p>
-    <w:p>
-      <w:r>
-        <w:t xml:space="preserve">   c) Copy and paste formatting</w:t>
-      </w:r>
-    </w:p>
-    <w:p>
-      <w:r>
-        <w:t xml:space="preserve">   d) Use only default layouts</w:t>
-      </w:r>
-    </w:p>
-    <w:p/>
-    <w:p>
-      <w:r>
-        <w:t>5. Which view is best for adding speaker notes to your slides?</w:t>
-      </w:r>
-    </w:p>
-    <w:p>
-      <w:r>
-        <w:t xml:space="preserve">    a) Normal view</w:t>
-      </w:r>
-    </w:p>
-    <w:p>
-      <w:r>
-        <w:t xml:space="preserve">    b) Slide Sorter view</w:t>
-      </w:r>
-    </w:p>
-    <w:p>
-      <w:r>
-        <w:t xml:space="preserve">    c) Notes Page view</w:t>
-      </w:r>
-    </w:p>
-    <w:p>
-      <w:r>
-        <w:t xml:space="preserve">    d) Outline view</w:t>
-      </w:r>
-    </w:p>
-    <w:p>
-      <w:pPr>
-        <w:pStyle w:val="Heading2"/>
-      </w:pPr>
-      <w:r>
-        <w:t>Microsoft PowerPoint Answer Key</w:t>
-      </w:r>
-    </w:p>
-    <w:p>
-      <w:r>
-        <w:t>1</w:t>
-      </w:r>
-      <w:r>
-        <w:t>. b) Slide Sorter view</w:t>
-      </w:r>
-    </w:p>
-    <w:p>
-      <w:r>
-        <w:t>2</w:t>
-      </w:r>
-      <w:r>
-        <w:t>. c) Transition</w:t>
-      </w:r>
-    </w:p>
-    <w:p>
-      <w:r>
-        <w:t>3</w:t>
-      </w:r>
-      <w:r>
-        <w:t>. d) All of the above</w:t>
-      </w:r>
-    </w:p>
-    <w:p>
-      <w:r>
-        <w:t>4</w:t>
-      </w:r>
-      <w:r>
-        <w:t>. b) Use a Theme</w:t>
-      </w:r>
-    </w:p>
-    <w:p>
-      <w:r>
-        <w:t>5</w:t>
-      </w:r>
-      <w:r>
-        <w:t>. c) Notes Page view</w:t>
-      </w:r>
-    </w:p>
-    <w:p/>
-    <w:p>
-      <w:pPr>
-        <w:pStyle w:val="Heading2"/>
-      </w:pPr>
-      <w:r>
-        <w:t>Microsoft Excel Questions</w:t>
-      </w:r>
-    </w:p>
-    <w:p>
-      <w:r>
-        <w:t>1. What's the correct way to start a formula in Excel?</w:t>
-      </w:r>
-    </w:p>
-    <w:p>
-      <w:r>
-        <w:t xml:space="preserve">    a) =</w:t>
-      </w:r>
-    </w:p>
-    <w:p>
-      <w:r>
-        <w:lastRenderedPageBreak/>
-        <w:t xml:space="preserve">    b) +</w:t>
-      </w:r>
-    </w:p>
-    <w:p>
-      <w:r>
-        <w:t xml:space="preserve">    c) -</w:t>
-      </w:r>
-    </w:p>
-    <w:p>
-      <w:r>
-        <w:t xml:space="preserve">    d) *</w:t>
-      </w:r>
-    </w:p>
-    <w:p/>
-    <w:p>
-      <w:r>
-        <w:t>2. Which function would you use to find the highest value in a range of cells?</w:t>
-      </w:r>
-    </w:p>
-    <w:p>
-      <w:r>
-        <w:t xml:space="preserve">    a) AVERAGE</w:t>
-      </w:r>
-    </w:p>
-    <w:p>
-      <w:r>
-        <w:t xml:space="preserve">    b) SUM</w:t>
-      </w:r>
-    </w:p>
-    <w:p>
-      <w:r>
-        <w:t xml:space="preserve">    c) MAX</w:t>
-      </w:r>
-    </w:p>
-    <w:p>
-      <w:r>
-        <w:t xml:space="preserve">    d) COUNT</w:t>
-      </w:r>
-    </w:p>
-    <w:p/>
-    <w:p>
-      <w:r>
-        <w:t>3. What does the '$' symbol do when used in a cell reference?</w:t>
-      </w:r>
-    </w:p>
-    <w:p>
-      <w:r>
-        <w:t xml:space="preserve">    a) Adds a currency format</w:t>
-      </w:r>
-    </w:p>
-    <w:p>
-      <w:r>
-        <w:t xml:space="preserve">    b) Makes the reference absolute</w:t>
-      </w:r>
-    </w:p>
-    <w:p>
-      <w:r>
-        <w:t xml:space="preserve">    c) Indicates a percentage</w:t>
-      </w:r>
-    </w:p>
-    <w:p>
-      <w:r>
-        <w:t xml:space="preserve">    d) Allows text entry</w:t>
-      </w:r>
-    </w:p>
-    <w:p/>
-    <w:p>
-      <w:r>
-        <w:t>4. Which chart type is best for showing parts of a whole?</w:t>
-      </w:r>
-    </w:p>
-    <w:p>
-      <w:r>
-        <w:t xml:space="preserve">    a) Line chart</w:t>
-      </w:r>
-    </w:p>
-    <w:p>
-      <w:r>
-        <w:t xml:space="preserve">    b) Bar chart</w:t>
-      </w:r>
-    </w:p>
-    <w:p>
-      <w:r>
-        <w:t xml:space="preserve">    c) Pie chart</w:t>
-      </w:r>
-    </w:p>
-    <w:p>
-      <w:r>
-        <w:t xml:space="preserve">    d) Scatter plot</w:t>
-      </w:r>
-    </w:p>
-    <w:p/>
-    <w:p>
-      <w:r>
-        <w:t>5. What's the term for a predefined formula in Excel?</w:t>
-      </w:r>
-    </w:p>
-    <w:p>
-      <w:r>
-        <w:t xml:space="preserve">    a) Equation</w:t>
-      </w:r>
-    </w:p>
-    <w:p>
-      <w:r>
-        <w:t xml:space="preserve">    b) Function</w:t>
-      </w:r>
-    </w:p>
-    <w:p>
-      <w:r>
-        <w:t xml:space="preserve">    c) Calculation</w:t>
-      </w:r>
-    </w:p>
-    <w:p>
-      <w:r>
-        <w:t xml:space="preserve">    d) Algorithm</w:t>
-      </w:r>
-    </w:p>
-    <w:p>
-      <w:pPr>
-        <w:pStyle w:val="Heading2"/>
-      </w:pPr>
-      <w:r>
         <w:t>Microsoft Excel Answer Key</w:t>
       </w:r>
     </w:p>
@@ -4275,7 +4281,6 @@
     </w:p>
     <w:p>
       <w:r>
-        <w:lastRenderedPageBreak/>
         <w:t>3. b) Makes the reference absolute</w:t>
       </w:r>
     </w:p>
@@ -9867,21 +9872,6 @@
 </file>
 
 <file path=customXml/item1.xml><?xml version="1.0" encoding="utf-8"?>
-<?mso-contentType ?>
-<FormTemplates xmlns="http://schemas.microsoft.com/sharepoint/v3/contenttype/forms">
-  <Display>DocumentLibraryForm</Display>
-  <Edit>DocumentLibraryForm</Edit>
-  <New>DocumentLibraryForm</New>
-</FormTemplates>
-</file>
-
-<file path=customXml/item2.xml><?xml version="1.0" encoding="utf-8"?>
-<p:properties xmlns:p="http://schemas.microsoft.com/office/2006/metadata/properties" xmlns:xsi="http://www.w3.org/2001/XMLSchema-instance" xmlns:pc="http://schemas.microsoft.com/office/infopath/2007/PartnerControls">
-  <documentManagement/>
-</p:properties>
-</file>
-
-<file path=customXml/item3.xml><?xml version="1.0" encoding="utf-8"?>
 <ct:contentTypeSchema xmlns:ct="http://schemas.microsoft.com/office/2006/metadata/contentType" xmlns:ma="http://schemas.microsoft.com/office/2006/metadata/properties/metaAttributes" ct:_="" ma:_="" ma:contentTypeName="Document" ma:contentTypeID="0x01010034145BE5AE52F3469964E817008C274F" ma:contentTypeVersion="4" ma:contentTypeDescription="Create a new document." ma:contentTypeScope="" ma:versionID="4517f51a61f654f93c3f5edb8aa8ebe5">
   <xsd:schema xmlns:xsd="http://www.w3.org/2001/XMLSchema" xmlns:xs="http://www.w3.org/2001/XMLSchema" xmlns:p="http://schemas.microsoft.com/office/2006/metadata/properties" xmlns:ns2="93d922b9-7a0e-4a69-861b-17749a484e0d" targetNamespace="http://schemas.microsoft.com/office/2006/metadata/properties" ma:root="true" ma:fieldsID="7a60d96b0011ae9e382786c03adb54ad" ns2:_="">
     <xsd:import namespace="93d922b9-7a0e-4a69-861b-17749a484e0d"/>
@@ -10025,24 +10015,22 @@
 </ct:contentTypeSchema>
 </file>
 
-<file path=customXml/itemProps1.xml><?xml version="1.0" encoding="utf-8"?>
-<ds:datastoreItem xmlns:ds="http://schemas.openxmlformats.org/officeDocument/2006/customXml" ds:itemID="{DA37DADE-EF0A-4E35-B2AF-E200A57A233E}">
-  <ds:schemaRefs>
-    <ds:schemaRef ds:uri="http://schemas.microsoft.com/sharepoint/v3/contenttype/forms"/>
-  </ds:schemaRefs>
-</ds:datastoreItem>
+<file path=customXml/item2.xml><?xml version="1.0" encoding="utf-8"?>
+<p:properties xmlns:p="http://schemas.microsoft.com/office/2006/metadata/properties" xmlns:xsi="http://www.w3.org/2001/XMLSchema-instance" xmlns:pc="http://schemas.microsoft.com/office/infopath/2007/PartnerControls">
+  <documentManagement/>
+</p:properties>
 </file>
 
-<file path=customXml/itemProps2.xml><?xml version="1.0" encoding="utf-8"?>
-<ds:datastoreItem xmlns:ds="http://schemas.openxmlformats.org/officeDocument/2006/customXml" ds:itemID="{A74F9DFC-6368-4DFC-B847-D7506C030E6D}">
-  <ds:schemaRefs>
-    <ds:schemaRef ds:uri="http://schemas.microsoft.com/office/2006/metadata/properties"/>
-    <ds:schemaRef ds:uri="http://schemas.microsoft.com/office/infopath/2007/PartnerControls"/>
-  </ds:schemaRefs>
-</ds:datastoreItem>
+<file path=customXml/item3.xml><?xml version="1.0" encoding="utf-8"?>
+<?mso-contentType ?>
+<FormTemplates xmlns="http://schemas.microsoft.com/sharepoint/v3/contenttype/forms">
+  <Display>DocumentLibraryForm</Display>
+  <Edit>DocumentLibraryForm</Edit>
+  <New>DocumentLibraryForm</New>
+</FormTemplates>
 </file>
 
-<file path=customXml/itemProps3.xml><?xml version="1.0" encoding="utf-8"?>
+<file path=customXml/itemProps1.xml><?xml version="1.0" encoding="utf-8"?>
 <ds:datastoreItem xmlns:ds="http://schemas.openxmlformats.org/officeDocument/2006/customXml" ds:itemID="{ACD77F03-AA90-4899-AA79-D6161163066B}">
   <ds:schemaRefs>
     <ds:schemaRef ds:uri="http://schemas.microsoft.com/office/2006/metadata/contentType"/>
@@ -10058,4 +10046,21 @@
     <ds:schemaRef ds:uri="http://schemas.microsoft.com/internal/obd"/>
   </ds:schemaRefs>
 </ds:datastoreItem>
+</file>
+
+<file path=customXml/itemProps2.xml><?xml version="1.0" encoding="utf-8"?>
+<ds:datastoreItem xmlns:ds="http://schemas.openxmlformats.org/officeDocument/2006/customXml" ds:itemID="{A74F9DFC-6368-4DFC-B847-D7506C030E6D}">
+  <ds:schemaRefs>
+    <ds:schemaRef ds:uri="http://schemas.microsoft.com/office/2006/metadata/properties"/>
+    <ds:schemaRef ds:uri="http://schemas.microsoft.com/office/infopath/2007/PartnerControls"/>
+  </ds:schemaRefs>
+</ds:datastoreItem>
+</file>
+
+<file path=customXml/itemProps3.xml><?xml version="1.0" encoding="utf-8"?>
+<ds:datastoreItem xmlns:ds="http://schemas.openxmlformats.org/officeDocument/2006/customXml" ds:itemID="{DA37DADE-EF0A-4E35-B2AF-E200A57A233E}">
+  <ds:schemaRefs>
+    <ds:schemaRef ds:uri="http://schemas.microsoft.com/sharepoint/v3/contenttype/forms"/>
+  </ds:schemaRefs>
+</ds:datastoreItem>
 </file>
</xml_diff>